<commit_message>
Fix security on navigation, change AccessGroup identity to access_group_id, update versioning guid, add new migration
</commit_message>
<xml_diff>
--- a/Docs/Versioning_Guide.docx
+++ b/Docs/Versioning_Guide.docx
@@ -271,7 +271,10 @@
         </w:rPr>
       </w:pPr>
       <w:r>
-        <w:rPr/>
+        <w:rPr>
+          <w:sz w:val="24"/>
+          <w:szCs w:val="24"/>
+        </w:rPr>
       </w:r>
     </w:p>
     <w:p>
@@ -330,7 +333,10 @@
         </w:rPr>
       </w:pPr>
       <w:r>
-        <w:rPr/>
+        <w:rPr>
+          <w:sz w:val="24"/>
+          <w:szCs w:val="24"/>
+        </w:rPr>
       </w:r>
     </w:p>
     <w:p>
@@ -355,7 +361,10 @@
         </w:rPr>
       </w:pPr>
       <w:r>
-        <w:rPr/>
+        <w:rPr>
+          <w:sz w:val="24"/>
+          <w:szCs w:val="24"/>
+        </w:rPr>
       </w:r>
     </w:p>
     <w:p>
@@ -380,7 +389,10 @@
         </w:rPr>
       </w:pPr>
       <w:r>
-        <w:rPr/>
+        <w:rPr>
+          <w:sz w:val="24"/>
+          <w:szCs w:val="24"/>
+        </w:rPr>
       </w:r>
     </w:p>
     <w:p>
@@ -1110,14 +1122,14 @@
           <w:sz w:val="24"/>
           <w:szCs w:val="24"/>
         </w:rPr>
-        <w:t>ocassionally</w:t>
-      </w:r>
-      <w:r>
-        <w:rPr>
-          <w:sz w:val="24"/>
-          <w:szCs w:val="24"/>
-        </w:rPr>
-        <w:t>. The “Remotes” Fetch option will need to be configured to pull from the Egret GitHub repository. See the Install documentation for further details.</w:t>
+        <w:t>occasionally.</w:t>
+      </w:r>
+      <w:r>
+        <w:rPr>
+          <w:sz w:val="24"/>
+          <w:szCs w:val="24"/>
+        </w:rPr>
+        <w:t xml:space="preserve"> The “Remotes” Fetch option will need to be configured to pull from the Egret GitHub repository. See the Install documentation for further details.</w:t>
       </w:r>
     </w:p>
     <w:p>
@@ -1208,7 +1220,10 @@
         </w:rPr>
       </w:pPr>
       <w:r>
-        <w:rPr/>
+        <w:rPr>
+          <w:sz w:val="24"/>
+          <w:szCs w:val="24"/>
+        </w:rPr>
       </w:r>
     </w:p>
     <w:p>
@@ -1306,7 +1321,30 @@
           <w:sz w:val="24"/>
           <w:szCs w:val="24"/>
         </w:rPr>
-        <w:t>Selecting “Fetch” will simply download these commits to your repository but will not make them active. Selecting “Pull” will both download these and activate them. In most cases, you will want to select “Pull”. Unlike in my screenshot above, these will usually be labeled by Tags.</w:t>
+        <w:t>S</w:t>
+      </w:r>
+      <w:r>
+        <w:rPr>
+          <w:sz w:val="24"/>
+          <w:szCs w:val="24"/>
+        </w:rPr>
+        <w:t xml:space="preserve">electing “Fetch” will simply download these commits to your repository but will not make them active. Selecting “Pull” will both download these and activate them. </w:t>
+      </w:r>
+      <w:r>
+        <w:rPr>
+          <w:b/>
+          <w:bCs/>
+          <w:sz w:val="24"/>
+          <w:szCs w:val="24"/>
+        </w:rPr>
+        <w:t>In most cases, you will want to select “Pull”.</w:t>
+      </w:r>
+      <w:r>
+        <w:rPr>
+          <w:sz w:val="24"/>
+          <w:szCs w:val="24"/>
+        </w:rPr>
+        <w:t xml:space="preserve"> Unlike in my screenshot above, these will usually be labeled by Tags.</w:t>
       </w:r>
     </w:p>
     <w:p>
@@ -1340,42 +1378,7 @@
           <w:sz w:val="24"/>
           <w:szCs w:val="24"/>
         </w:rPr>
-        <w:t xml:space="preserve">If </w:t>
-      </w:r>
-      <w:r>
-        <w:rPr>
-          <w:sz w:val="24"/>
-          <w:szCs w:val="24"/>
-        </w:rPr>
-        <w:t xml:space="preserve">only </w:t>
-      </w:r>
-      <w:r>
-        <w:rPr>
-          <w:sz w:val="24"/>
-          <w:szCs w:val="24"/>
-        </w:rPr>
-        <w:t xml:space="preserve">the Patch Version is being updated, </w:t>
-      </w:r>
-      <w:r>
-        <w:rPr>
-          <w:sz w:val="24"/>
-          <w:szCs w:val="24"/>
-        </w:rPr>
-        <w:t xml:space="preserve">you will still need to perform a Publish using Build &gt; Publish Egret, but </w:t>
-      </w:r>
-      <w:r>
-        <w:rPr>
-          <w:sz w:val="24"/>
-          <w:szCs w:val="24"/>
-        </w:rPr>
-        <w:t xml:space="preserve">no additional changes need to be made </w:t>
-      </w:r>
-      <w:r>
-        <w:rPr>
-          <w:sz w:val="24"/>
-          <w:szCs w:val="24"/>
-        </w:rPr>
-        <w:t>and you can skip step 6.</w:t>
+        <w:t>If only the Patch Version is being updated, you will still need to perform a Publish using Build &gt; Publish Egret, but no additional changes need to be made and you can skip step 6.</w:t>
       </w:r>
     </w:p>
     <w:p>
@@ -1409,24 +1412,7 @@
           <w:sz w:val="24"/>
           <w:szCs w:val="24"/>
         </w:rPr>
-        <w:t xml:space="preserve">With the Egret solution open, note the most recent Version in the Migrations folder. Open the Package Manager Console and type </w:t>
-      </w:r>
-      <w:r>
-        <w:rPr>
-          <w:rFonts w:ascii="Consolas" w:hAnsi="Consolas"/>
-          <w:sz w:val="24"/>
-          <w:szCs w:val="24"/>
-          <w:highlight w:val="lightGray"/>
-        </w:rPr>
-        <w:t>update-database</w:t>
-      </w:r>
-      <w:r>
-        <w:rPr>
-          <w:rFonts w:ascii="Liberation Serif" w:hAnsi="Liberation Serif"/>
-          <w:sz w:val="24"/>
-          <w:szCs w:val="24"/>
-        </w:rPr>
-        <w:t>.</w:t>
+        <w:t>Create a backup of the database. Consult the DatabaseBackupAndRecovery_Guide document for instructions.</w:t>
       </w:r>
     </w:p>
     <w:p>
@@ -1440,11 +1426,10 @@
       </w:pPr>
       <w:r>
         <w:rPr>
-          <w:rFonts w:ascii="Liberation Serif" w:hAnsi="Liberation Serif"/>
-          <w:sz w:val="24"/>
-          <w:szCs w:val="24"/>
-        </w:rPr>
-        <w:t xml:space="preserve">It is important to note that </w:t>
+          <w:sz w:val="24"/>
+          <w:szCs w:val="24"/>
+        </w:rPr>
+        <w:t xml:space="preserve">With the Egret solution open, note the most recent Version in the Migrations folder. Open the Package Manager Console and type </w:t>
       </w:r>
       <w:r>
         <w:rPr>
@@ -1457,75 +1442,10 @@
       </w:r>
       <w:r>
         <w:rPr>
-          <w:rFonts w:ascii="Liberation Serif" w:hAnsi="Liberation Serif"/>
-          <w:sz w:val="24"/>
-          <w:szCs w:val="24"/>
-        </w:rPr>
-        <w:t xml:space="preserve"> is a shorthand for </w:t>
-      </w:r>
-      <w:r>
-        <w:rPr>
-          <w:rFonts w:ascii="Consolas" w:hAnsi="Consolas"/>
-          <w:sz w:val="24"/>
-          <w:szCs w:val="24"/>
-          <w:highlight w:val="lightGray"/>
-        </w:rPr>
-        <w:t>update-database</w:t>
-      </w:r>
-      <w:r>
-        <w:rPr>
-          <w:rFonts w:ascii="Consolas" w:hAnsi="Consolas"/>
-          <w:sz w:val="24"/>
-          <w:szCs w:val="24"/>
-          <w:highlight w:val="lightGray"/>
-        </w:rPr>
-        <w:t xml:space="preserve"> &lt;version&gt;</w:t>
-      </w:r>
-      <w:r>
-        <w:rPr>
-          <w:sz w:val="24"/>
-          <w:szCs w:val="24"/>
-        </w:rPr>
-        <w:t xml:space="preserve">, where &lt;version&gt; represents the Migration you wish to install. Example: </w:t>
-      </w:r>
-      <w:r>
-        <w:rPr>
-          <w:rFonts w:ascii="Consolas" w:hAnsi="Consolas"/>
-          <w:sz w:val="24"/>
-          <w:szCs w:val="24"/>
-          <w:highlight w:val="lightGray"/>
-        </w:rPr>
-        <w:t>update-database v1.1.0</w:t>
-      </w:r>
-      <w:r>
-        <w:rPr>
-          <w:sz w:val="24"/>
-          <w:szCs w:val="24"/>
-        </w:rPr>
-        <w:t xml:space="preserve">. </w:t>
-      </w:r>
-      <w:r>
-        <w:rPr>
-          <w:sz w:val="24"/>
-          <w:szCs w:val="24"/>
-        </w:rPr>
-        <w:t xml:space="preserve">The </w:t>
-      </w:r>
-      <w:r>
-        <w:rPr>
-          <w:rFonts w:ascii="Consolas" w:hAnsi="Consolas"/>
-          <w:sz w:val="24"/>
-          <w:szCs w:val="24"/>
-          <w:highlight w:val="lightGray"/>
-        </w:rPr>
-        <w:t>update-database</w:t>
-      </w:r>
-      <w:r>
-        <w:rPr>
-          <w:sz w:val="24"/>
-          <w:szCs w:val="24"/>
-        </w:rPr>
-        <w:t xml:space="preserve"> command defaults to the most recent Migration, but in the event of a Fetch, you can fine-tune which Migration is installed by specifying the version.</w:t>
+          <w:sz w:val="24"/>
+          <w:szCs w:val="24"/>
+        </w:rPr>
+        <w:t>.</w:t>
       </w:r>
     </w:p>
     <w:p>
@@ -1542,7 +1462,71 @@
           <w:sz w:val="24"/>
           <w:szCs w:val="24"/>
         </w:rPr>
-        <w:t>Please note that a successful migration immediately updates the database.</w:t>
+        <w:t xml:space="preserve">It is important to note that </w:t>
+      </w:r>
+      <w:r>
+        <w:rPr>
+          <w:rFonts w:ascii="Consolas" w:hAnsi="Consolas"/>
+          <w:sz w:val="24"/>
+          <w:szCs w:val="24"/>
+          <w:highlight w:val="lightGray"/>
+        </w:rPr>
+        <w:t>update-database</w:t>
+      </w:r>
+      <w:r>
+        <w:rPr>
+          <w:sz w:val="24"/>
+          <w:szCs w:val="24"/>
+        </w:rPr>
+        <w:t xml:space="preserve"> is a shorthand for </w:t>
+      </w:r>
+      <w:r>
+        <w:rPr>
+          <w:rFonts w:ascii="Consolas" w:hAnsi="Consolas"/>
+          <w:sz w:val="24"/>
+          <w:szCs w:val="24"/>
+          <w:highlight w:val="lightGray"/>
+        </w:rPr>
+        <w:t>update-database &lt;version&gt;</w:t>
+      </w:r>
+      <w:r>
+        <w:rPr>
+          <w:sz w:val="24"/>
+          <w:szCs w:val="24"/>
+        </w:rPr>
+        <w:t xml:space="preserve">, where &lt;version&gt; represents the Migration you wish to install. Example: </w:t>
+      </w:r>
+      <w:r>
+        <w:rPr>
+          <w:rFonts w:ascii="Consolas" w:hAnsi="Consolas"/>
+          <w:sz w:val="24"/>
+          <w:szCs w:val="24"/>
+          <w:highlight w:val="lightGray"/>
+        </w:rPr>
+        <w:t>update-database v1.1.0</w:t>
+      </w:r>
+      <w:r>
+        <w:rPr>
+          <w:sz w:val="24"/>
+          <w:szCs w:val="24"/>
+        </w:rPr>
+        <w:t xml:space="preserve">. The </w:t>
+      </w:r>
+      <w:r>
+        <w:rPr>
+          <w:rFonts w:ascii="Consolas" w:hAnsi="Consolas"/>
+          <w:sz w:val="24"/>
+          <w:szCs w:val="24"/>
+          <w:highlight w:val="lightGray"/>
+        </w:rPr>
+        <w:t>update-database</w:t>
+      </w:r>
+      <w:r>
+        <w:rPr>
+          <w:sz w:val="24"/>
+          <w:szCs w:val="24"/>
+        </w:rPr>
+        <w:t xml:space="preserve"> command defaults to the most recent Migration, but in the event of a Fetch, you can fine-tune which Migration is installed by specifying the version.</w:t>
       </w:r>
     </w:p>
     <w:p>
@@ -1556,6 +1540,23 @@
       </w:pPr>
       <w:r>
         <w:rPr>
+          <w:sz w:val="24"/>
+          <w:szCs w:val="24"/>
+        </w:rPr>
+        <w:t>Please note that a successful migration immediately updates the database.</w:t>
+      </w:r>
+    </w:p>
+    <w:p>
+      <w:pPr>
+        <w:pStyle w:val="Normal"/>
+        <w:numPr>
+          <w:ilvl w:val="1"/>
+          <w:numId w:val="3"/>
+        </w:numPr>
+        <w:rPr/>
+      </w:pPr>
+      <w:r>
+        <w:rPr>
           <w:b/>
           <w:bCs/>
           <w:sz w:val="24"/>
@@ -1580,55 +1581,23 @@
         </w:rPr>
       </w:pPr>
       <w:r>
-        <w:rPr/>
-      </w:r>
-    </w:p>
-    <w:p>
-      <w:pPr>
-        <w:pStyle w:val="Normal"/>
-        <w:rPr/>
-      </w:pPr>
-      <w:r>
-        <w:rPr>
-          <w:sz w:val="24"/>
-          <w:szCs w:val="24"/>
-        </w:rPr>
-        <w:t xml:space="preserve">Always remember to Publish new files. </w:t>
-      </w:r>
-      <w:r>
-        <w:rPr>
-          <w:sz w:val="24"/>
-          <w:szCs w:val="24"/>
-        </w:rPr>
-        <w:t>If the files are not published to your IIS folder, those update</w:t>
-      </w:r>
-      <w:r>
-        <w:rPr>
-          <w:sz w:val="24"/>
-          <w:szCs w:val="24"/>
-        </w:rPr>
-        <w:t>d files</w:t>
-      </w:r>
-      <w:r>
-        <w:rPr>
-          <w:sz w:val="24"/>
-          <w:szCs w:val="24"/>
-        </w:rPr>
-        <w:t xml:space="preserve"> will be missing </w:t>
-      </w:r>
-      <w:r>
-        <w:rPr>
-          <w:sz w:val="24"/>
-          <w:szCs w:val="24"/>
-        </w:rPr>
-        <w:t>from the website</w:t>
-      </w:r>
-      <w:r>
-        <w:rPr>
-          <w:sz w:val="24"/>
-          <w:szCs w:val="24"/>
-        </w:rPr>
-        <w:t>, and users may encounter errors or unexpected functionality since the database and application may not be aligned.</w:t>
+        <w:rPr>
+          <w:sz w:val="24"/>
+          <w:szCs w:val="24"/>
+        </w:rPr>
+      </w:r>
+    </w:p>
+    <w:p>
+      <w:pPr>
+        <w:pStyle w:val="Normal"/>
+        <w:rPr/>
+      </w:pPr>
+      <w:r>
+        <w:rPr>
+          <w:sz w:val="24"/>
+          <w:szCs w:val="24"/>
+        </w:rPr>
+        <w:t>Always remember to Publish new files. If the files are not published to your IIS folder, those updated files will be missing from the website, and users may encounter errors or unexpected functionality since the database and application may not be aligned.</w:t>
       </w:r>
     </w:p>
     <w:p>
@@ -1754,7 +1723,12 @@
         </w:rPr>
       </w:pPr>
       <w:r>
-        <w:rPr/>
+        <w:rPr>
+          <w:b w:val="false"/>
+          <w:bCs w:val="false"/>
+          <w:sz w:val="24"/>
+          <w:szCs w:val="24"/>
+        </w:rPr>
       </w:r>
     </w:p>
     <w:p>
@@ -1788,7 +1762,25 @@
           <w:sz w:val="24"/>
           <w:szCs w:val="24"/>
         </w:rPr>
-        <w:t xml:space="preserve">From the Team Explorer Tags section, right-click the previous tag, ensuring that both the Major Version Minor Version match, and select “Check Out”. </w:t>
+        <w:t xml:space="preserve">From the Team Explorer Tags section, right-click the previous tag, ensuring that both the Major Version Minor Version match </w:t>
+      </w:r>
+      <w:r>
+        <w:rPr>
+          <w:b w:val="false"/>
+          <w:bCs w:val="false"/>
+          <w:sz w:val="24"/>
+          <w:szCs w:val="24"/>
+        </w:rPr>
+        <w:t>the most recent</w:t>
+      </w:r>
+      <w:r>
+        <w:rPr>
+          <w:b w:val="false"/>
+          <w:bCs w:val="false"/>
+          <w:sz w:val="24"/>
+          <w:szCs w:val="24"/>
+        </w:rPr>
+        <w:t xml:space="preserve">, and select “Check Out”. </w:t>
       </w:r>
     </w:p>
     <w:p>
@@ -1822,7 +1814,12 @@
         </w:rPr>
       </w:pPr>
       <w:r>
-        <w:rPr/>
+        <w:rPr>
+          <w:b w:val="false"/>
+          <w:bCs w:val="false"/>
+          <w:sz w:val="24"/>
+          <w:szCs w:val="24"/>
+        </w:rPr>
       </w:r>
     </w:p>
     <w:p>
@@ -1852,7 +1849,12 @@
         </w:rPr>
       </w:pPr>
       <w:r>
-        <w:rPr/>
+        <w:rPr>
+          <w:b w:val="false"/>
+          <w:bCs w:val="false"/>
+          <w:sz w:val="24"/>
+          <w:szCs w:val="24"/>
+        </w:rPr>
       </w:r>
     </w:p>
     <w:p>
@@ -1882,22 +1884,135 @@
         </w:rPr>
       </w:pPr>
       <w:r>
-        <w:rPr/>
-      </w:r>
-    </w:p>
-    <w:p>
-      <w:pPr>
-        <w:pStyle w:val="Normal"/>
-        <w:rPr/>
-      </w:pPr>
-      <w:r>
-        <w:rPr>
-          <w:b w:val="false"/>
-          <w:bCs w:val="false"/>
-          <w:sz w:val="24"/>
-          <w:szCs w:val="24"/>
-        </w:rPr>
-        <w:t>Let’s say you are on Egret v1.0.1 and you do a Git Pull to install v1.0.2, but subsequently discover that you are encountering errors that are a direct result of the new version. You must perform the following:</w:t>
+        <w:rPr>
+          <w:b w:val="false"/>
+          <w:bCs w:val="false"/>
+          <w:sz w:val="24"/>
+          <w:szCs w:val="24"/>
+        </w:rPr>
+      </w:r>
+    </w:p>
+    <w:p>
+      <w:pPr>
+        <w:pStyle w:val="Normal"/>
+        <w:rPr/>
+      </w:pPr>
+      <w:r>
+        <w:rPr>
+          <w:b w:val="false"/>
+          <w:bCs w:val="false"/>
+          <w:sz w:val="24"/>
+          <w:szCs w:val="24"/>
+        </w:rPr>
+        <w:t>Let’s say you are on Egret v1.</w:t>
+      </w:r>
+      <w:r>
+        <w:rPr>
+          <w:b w:val="false"/>
+          <w:bCs w:val="false"/>
+          <w:sz w:val="24"/>
+          <w:szCs w:val="24"/>
+        </w:rPr>
+        <w:t>1</w:t>
+      </w:r>
+      <w:r>
+        <w:rPr>
+          <w:b w:val="false"/>
+          <w:bCs w:val="false"/>
+          <w:sz w:val="24"/>
+          <w:szCs w:val="24"/>
+        </w:rPr>
+        <w:t>.</w:t>
+      </w:r>
+      <w:r>
+        <w:rPr>
+          <w:b w:val="false"/>
+          <w:bCs w:val="false"/>
+          <w:sz w:val="24"/>
+          <w:szCs w:val="24"/>
+        </w:rPr>
+        <w:t>0</w:t>
+      </w:r>
+      <w:r>
+        <w:rPr>
+          <w:b w:val="false"/>
+          <w:bCs w:val="false"/>
+          <w:sz w:val="24"/>
+          <w:szCs w:val="24"/>
+        </w:rPr>
+        <w:t xml:space="preserve"> and you do a Git Pull </w:t>
+      </w:r>
+      <w:r>
+        <w:rPr>
+          <w:b w:val="false"/>
+          <w:bCs w:val="false"/>
+          <w:sz w:val="24"/>
+          <w:szCs w:val="24"/>
+        </w:rPr>
+        <w:t xml:space="preserve">and </w:t>
+      </w:r>
+      <w:r>
+        <w:rPr>
+          <w:b w:val="false"/>
+          <w:bCs w:val="false"/>
+          <w:sz w:val="24"/>
+          <w:szCs w:val="24"/>
+        </w:rPr>
+        <w:t>install v1.</w:t>
+      </w:r>
+      <w:r>
+        <w:rPr>
+          <w:b w:val="false"/>
+          <w:bCs w:val="false"/>
+          <w:sz w:val="24"/>
+          <w:szCs w:val="24"/>
+        </w:rPr>
+        <w:t>2</w:t>
+      </w:r>
+      <w:r>
+        <w:rPr>
+          <w:b w:val="false"/>
+          <w:bCs w:val="false"/>
+          <w:sz w:val="24"/>
+          <w:szCs w:val="24"/>
+        </w:rPr>
+        <w:t>.</w:t>
+      </w:r>
+      <w:r>
+        <w:rPr>
+          <w:b w:val="false"/>
+          <w:bCs w:val="false"/>
+          <w:sz w:val="24"/>
+          <w:szCs w:val="24"/>
+        </w:rPr>
+        <w:t>0</w:t>
+      </w:r>
+      <w:r>
+        <w:rPr>
+          <w:b w:val="false"/>
+          <w:bCs w:val="false"/>
+          <w:sz w:val="24"/>
+          <w:szCs w:val="24"/>
+        </w:rPr>
+        <w:t xml:space="preserve">, but subsequently discover that you are encountering errors that are a direct result of the new version. You </w:t>
+      </w:r>
+      <w:r>
+        <w:rPr>
+          <w:b w:val="false"/>
+          <w:bCs w:val="false"/>
+          <w:sz w:val="24"/>
+          <w:szCs w:val="24"/>
+        </w:rPr>
+        <w:t>can</w:t>
+      </w:r>
+      <w:r>
+        <w:rPr>
+          <w:b w:val="false"/>
+          <w:bCs w:val="false"/>
+          <w:sz w:val="24"/>
+          <w:szCs w:val="24"/>
+        </w:rPr>
+        <w:t xml:space="preserve"> perform the following:</w:t>
       </w:r>
     </w:p>
     <w:p>
@@ -1916,7 +2031,7 @@
           <w:sz w:val="24"/>
           <w:szCs w:val="24"/>
         </w:rPr>
-        <w:t>In the Solution Explorer, note the most recent Migration in the Migrations folder.</w:t>
+        <w:t>Create a backup of the database.</w:t>
       </w:r>
     </w:p>
     <w:p>
@@ -1935,27 +2050,16 @@
           <w:sz w:val="24"/>
           <w:szCs w:val="24"/>
         </w:rPr>
-        <w:t xml:space="preserve">From the Package Manager Console, type </w:t>
-      </w:r>
-      <w:r>
-        <w:rPr>
-          <w:rFonts w:ascii="Consolas" w:hAnsi="Consolas"/>
-          <w:b w:val="false"/>
-          <w:bCs w:val="false"/>
-          <w:sz w:val="24"/>
-          <w:szCs w:val="24"/>
-          <w:highlight w:val="lightGray"/>
-        </w:rPr>
-        <w:t>update-database &lt;version&gt;</w:t>
-      </w:r>
-      <w:r>
-        <w:rPr>
-          <w:b w:val="false"/>
-          <w:bCs w:val="false"/>
-          <w:sz w:val="24"/>
-          <w:szCs w:val="24"/>
-        </w:rPr>
-        <w:t>, where &lt;version&gt; is the Migration directly preceding the most recent Migration.</w:t>
+        <w:t xml:space="preserve">In the Solution Explorer, note the most recent Migration in the Migrations folder, </w:t>
+      </w:r>
+      <w:r>
+        <w:rPr>
+          <w:b w:val="false"/>
+          <w:bCs w:val="false"/>
+          <w:sz w:val="24"/>
+          <w:szCs w:val="24"/>
+        </w:rPr>
+        <w:t>which for our example is v1.2.0</w:t>
       </w:r>
     </w:p>
     <w:p>
@@ -1974,7 +2078,36 @@
           <w:sz w:val="24"/>
           <w:szCs w:val="24"/>
         </w:rPr>
-        <w:t>Once the database has been updated to the previous version, go in the Tags in Team Explorer, select the tag that corresponds to v1.0.1, right click it and select “Check Out”.</w:t>
+        <w:t xml:space="preserve">From the Package Manager Console, type </w:t>
+      </w:r>
+      <w:r>
+        <w:rPr>
+          <w:rFonts w:ascii="Consolas" w:hAnsi="Consolas"/>
+          <w:b w:val="false"/>
+          <w:bCs w:val="false"/>
+          <w:sz w:val="24"/>
+          <w:szCs w:val="24"/>
+          <w:highlight w:val="lightGray"/>
+        </w:rPr>
+        <w:t>update-database &lt;version&gt;</w:t>
+      </w:r>
+      <w:r>
+        <w:rPr>
+          <w:b w:val="false"/>
+          <w:bCs w:val="false"/>
+          <w:sz w:val="24"/>
+          <w:szCs w:val="24"/>
+        </w:rPr>
+        <w:t xml:space="preserve">, where &lt;version&gt; is the Migration directly preceding the most recent Migration, </w:t>
+      </w:r>
+      <w:r>
+        <w:rPr>
+          <w:b w:val="false"/>
+          <w:bCs w:val="false"/>
+          <w:sz w:val="24"/>
+          <w:szCs w:val="24"/>
+        </w:rPr>
+        <w:t>which for the example is v1.1.0</w:t>
       </w:r>
     </w:p>
     <w:p>
@@ -1993,6 +2126,97 @@
           <w:sz w:val="24"/>
           <w:szCs w:val="24"/>
         </w:rPr>
+        <w:t xml:space="preserve">Once the database has been updated to the previous version, go </w:t>
+      </w:r>
+      <w:r>
+        <w:rPr>
+          <w:b w:val="false"/>
+          <w:bCs w:val="false"/>
+          <w:sz w:val="24"/>
+          <w:szCs w:val="24"/>
+        </w:rPr>
+        <w:t>to</w:t>
+      </w:r>
+      <w:r>
+        <w:rPr>
+          <w:b w:val="false"/>
+          <w:bCs w:val="false"/>
+          <w:sz w:val="24"/>
+          <w:szCs w:val="24"/>
+        </w:rPr>
+        <w:t xml:space="preserve"> Tags in Team Explorer </w:t>
+      </w:r>
+      <w:r>
+        <w:rPr>
+          <w:b w:val="false"/>
+          <w:bCs w:val="false"/>
+          <w:sz w:val="24"/>
+          <w:szCs w:val="24"/>
+        </w:rPr>
+        <w:t>and select</w:t>
+      </w:r>
+      <w:r>
+        <w:rPr>
+          <w:b w:val="false"/>
+          <w:bCs w:val="false"/>
+          <w:sz w:val="24"/>
+          <w:szCs w:val="24"/>
+        </w:rPr>
+        <w:t xml:space="preserve"> the tag that </w:t>
+      </w:r>
+      <w:r>
+        <w:rPr>
+          <w:b w:val="false"/>
+          <w:bCs w:val="false"/>
+          <w:sz w:val="24"/>
+          <w:szCs w:val="24"/>
+        </w:rPr>
+        <w:t xml:space="preserve">precedes the Tag you are trying to “undo”. This </w:t>
+      </w:r>
+      <w:r>
+        <w:rPr>
+          <w:b w:val="false"/>
+          <w:bCs w:val="false"/>
+          <w:sz w:val="24"/>
+          <w:szCs w:val="24"/>
+        </w:rPr>
+        <w:t xml:space="preserve">corresponds to </w:t>
+      </w:r>
+      <w:r>
+        <w:rPr>
+          <w:b w:val="false"/>
+          <w:bCs w:val="false"/>
+          <w:sz w:val="24"/>
+          <w:szCs w:val="24"/>
+        </w:rPr>
+        <w:t>the most recent Patch Version prior to v1.2.0, which is v1.1.0 (but could be, say, v1.1.3). R</w:t>
+      </w:r>
+      <w:r>
+        <w:rPr>
+          <w:b w:val="false"/>
+          <w:bCs w:val="false"/>
+          <w:sz w:val="24"/>
+          <w:szCs w:val="24"/>
+        </w:rPr>
+        <w:t>ight click it and select “Check Out”.</w:t>
+      </w:r>
+    </w:p>
+    <w:p>
+      <w:pPr>
+        <w:pStyle w:val="Normal"/>
+        <w:numPr>
+          <w:ilvl w:val="0"/>
+          <w:numId w:val="4"/>
+        </w:numPr>
+        <w:rPr/>
+      </w:pPr>
+      <w:r>
+        <w:rPr>
+          <w:b w:val="false"/>
+          <w:bCs w:val="false"/>
+          <w:sz w:val="24"/>
+          <w:szCs w:val="24"/>
+        </w:rPr>
         <w:t>Use Build &gt; Publish Egret to publish these files so IIS can deliver the changes.</w:t>
       </w:r>
     </w:p>
@@ -2008,139 +2232,142 @@
         </w:rPr>
       </w:pPr>
       <w:r>
-        <w:rPr/>
-      </w:r>
-    </w:p>
-    <w:p>
-      <w:pPr>
-        <w:pStyle w:val="Normal"/>
-        <w:rPr/>
-      </w:pPr>
-      <w:r>
-        <w:rPr>
-          <w:b w:val="false"/>
-          <w:bCs w:val="false"/>
-          <w:sz w:val="24"/>
-          <w:szCs w:val="24"/>
-        </w:rPr>
-        <w:t xml:space="preserve">Each Version will be given a Git Tag. By default, a Git Pull will checkout the most recent Tag. Git Tags, when used for reverted changes, allow you to checkout only a specific version of Egret at one time. If you wish to move from v1.1.5 to v1.1.4, </w:t>
-      </w:r>
-      <w:r>
-        <w:rPr>
-          <w:b w:val="false"/>
-          <w:bCs w:val="false"/>
-          <w:sz w:val="24"/>
-          <w:szCs w:val="24"/>
-        </w:rPr>
-        <w:t>go into Team Explorer and go into Tags. Now, Tags does not tell you which Tag is currently active. However, in the Solution Explorer, under Migrations, the most recent Migration should be the current Tag.</w:t>
-      </w:r>
-      <w:r>
-        <w:rPr>
-          <w:b w:val="false"/>
-          <w:bCs w:val="false"/>
-          <w:sz w:val="24"/>
-          <w:szCs w:val="24"/>
-        </w:rPr>
-        <w:t xml:space="preserve"> </w:t>
-      </w:r>
-    </w:p>
-    <w:p>
-      <w:pPr>
-        <w:pStyle w:val="Normal"/>
-        <w:rPr>
-          <w:b w:val="false"/>
-          <w:b w:val="false"/>
-          <w:bCs w:val="false"/>
-          <w:sz w:val="24"/>
-          <w:szCs w:val="24"/>
-        </w:rPr>
-      </w:pPr>
-      <w:r>
-        <w:rPr/>
-      </w:r>
-    </w:p>
-    <w:p>
-      <w:pPr>
-        <w:pStyle w:val="Normal"/>
-        <w:rPr/>
-      </w:pPr>
-      <w:r>
-        <w:rPr>
-          <w:b w:val="false"/>
-          <w:bCs w:val="false"/>
-          <w:sz w:val="24"/>
-          <w:szCs w:val="24"/>
-        </w:rPr>
-        <w:t>To change which Tag is active simply right click on it and select “Check Out”.</w:t>
-      </w:r>
-    </w:p>
-    <w:p>
-      <w:pPr>
-        <w:pStyle w:val="Normal"/>
-        <w:rPr>
-          <w:b w:val="false"/>
-          <w:b w:val="false"/>
-          <w:bCs w:val="false"/>
-          <w:sz w:val="24"/>
-          <w:szCs w:val="24"/>
-        </w:rPr>
-      </w:pPr>
-      <w:r>
-        <w:rPr/>
-      </w:r>
-    </w:p>
-    <w:p>
-      <w:pPr>
-        <w:pStyle w:val="Normal"/>
-        <w:rPr/>
-      </w:pPr>
-      <w:r>
-        <w:rPr>
-          <w:b w:val="false"/>
-          <w:bCs w:val="false"/>
-          <w:sz w:val="24"/>
-          <w:szCs w:val="24"/>
-        </w:rPr>
-        <w:t xml:space="preserve">Note that </w:t>
-      </w:r>
-      <w:r>
-        <w:rPr>
-          <w:b w:val="false"/>
-          <w:bCs w:val="false"/>
-          <w:sz w:val="24"/>
-          <w:szCs w:val="24"/>
-        </w:rPr>
-        <w:t>if you Check Out a particular Tag, the other Tags will still exist within your repository, but as mentioned, you can tell which one is checked out by looking at the Migrations.</w:t>
-      </w:r>
-    </w:p>
-    <w:p>
-      <w:pPr>
-        <w:pStyle w:val="Normal"/>
-        <w:rPr>
-          <w:b w:val="false"/>
-          <w:b w:val="false"/>
-          <w:bCs w:val="false"/>
-          <w:sz w:val="24"/>
-          <w:szCs w:val="24"/>
-        </w:rPr>
-      </w:pPr>
-      <w:r>
-        <w:rPr/>
-      </w:r>
-    </w:p>
-    <w:p>
-      <w:pPr>
-        <w:pStyle w:val="Normal"/>
-        <w:rPr/>
-      </w:pPr>
-      <w:r>
-        <w:rPr>
-          <w:b w:val="false"/>
-          <w:bCs w:val="false"/>
-          <w:sz w:val="24"/>
-          <w:szCs w:val="24"/>
-        </w:rPr>
-        <w:t>When reversions involve the database, there may be potential for data loss. This is why backing up the database on a regular basis is critical. Consult the DatabaseBackupAndRecovery_Guide document for more information. If the migrations are written correctly, no data will be lost, so while I fully intend to write these correctly, I cannot guarantee they will translate perfectly. Keep data backups on hand!</w:t>
+        <w:rPr>
+          <w:b w:val="false"/>
+          <w:bCs w:val="false"/>
+          <w:sz w:val="24"/>
+          <w:szCs w:val="24"/>
+        </w:rPr>
+      </w:r>
+    </w:p>
+    <w:p>
+      <w:pPr>
+        <w:pStyle w:val="Normal"/>
+        <w:rPr/>
+      </w:pPr>
+      <w:r>
+        <w:rPr>
+          <w:b w:val="false"/>
+          <w:bCs w:val="false"/>
+          <w:sz w:val="24"/>
+          <w:szCs w:val="24"/>
+        </w:rPr>
+        <w:t>Each Version will be given a Git Tag. By default, a Git Pull will checkout the most recent Tag. Git Tags, when used for revert</w:t>
+      </w:r>
+      <w:r>
+        <w:rPr>
+          <w:b w:val="false"/>
+          <w:bCs w:val="false"/>
+          <w:sz w:val="24"/>
+          <w:szCs w:val="24"/>
+        </w:rPr>
+        <w:t>ing</w:t>
+      </w:r>
+      <w:r>
+        <w:rPr>
+          <w:b w:val="false"/>
+          <w:bCs w:val="false"/>
+          <w:sz w:val="24"/>
+          <w:szCs w:val="24"/>
+        </w:rPr>
+        <w:t xml:space="preserve"> changes, allow you to checkout only a specific version of Egret at one time. If you wish to move from v1.1.5 to v1.1.4, go into Team Explorer and go into Tags. Now, Tags does not tell you which Tag is currently active. However, </w:t>
+      </w:r>
+      <w:r>
+        <w:rPr>
+          <w:b w:val="false"/>
+          <w:bCs w:val="false"/>
+          <w:sz w:val="24"/>
+          <w:szCs w:val="24"/>
+        </w:rPr>
+        <w:t>the current version is also displayed on the Egret application itself, so you can always visit the Login page to check (as long as I remembered to update the correct file!).</w:t>
+      </w:r>
+    </w:p>
+    <w:p>
+      <w:pPr>
+        <w:pStyle w:val="Normal"/>
+        <w:rPr>
+          <w:b w:val="false"/>
+          <w:b w:val="false"/>
+          <w:bCs w:val="false"/>
+          <w:sz w:val="24"/>
+          <w:szCs w:val="24"/>
+        </w:rPr>
+      </w:pPr>
+      <w:r>
+        <w:rPr>
+          <w:b w:val="false"/>
+          <w:bCs w:val="false"/>
+          <w:sz w:val="24"/>
+          <w:szCs w:val="24"/>
+        </w:rPr>
+      </w:r>
+    </w:p>
+    <w:p>
+      <w:pPr>
+        <w:pStyle w:val="Normal"/>
+        <w:rPr/>
+      </w:pPr>
+      <w:r>
+        <w:rPr>
+          <w:b w:val="false"/>
+          <w:bCs w:val="false"/>
+          <w:sz w:val="24"/>
+          <w:szCs w:val="24"/>
+        </w:rPr>
+        <w:t xml:space="preserve">Note that if you Check Out a particular Tag, the other Tags will still exist within your repository, but as mentioned, you can tell which one is checked </w:t>
+      </w:r>
+      <w:r>
+        <w:rPr>
+          <w:b w:val="false"/>
+          <w:bCs w:val="false"/>
+          <w:sz w:val="24"/>
+          <w:szCs w:val="24"/>
+        </w:rPr>
+        <w:t>out by the version on the Application.</w:t>
+      </w:r>
+    </w:p>
+    <w:p>
+      <w:pPr>
+        <w:pStyle w:val="Normal"/>
+        <w:rPr>
+          <w:b w:val="false"/>
+          <w:b w:val="false"/>
+          <w:bCs w:val="false"/>
+          <w:sz w:val="24"/>
+          <w:szCs w:val="24"/>
+        </w:rPr>
+      </w:pPr>
+      <w:r>
+        <w:rPr>
+          <w:b w:val="false"/>
+          <w:bCs w:val="false"/>
+          <w:sz w:val="24"/>
+          <w:szCs w:val="24"/>
+        </w:rPr>
+      </w:r>
+    </w:p>
+    <w:p>
+      <w:pPr>
+        <w:pStyle w:val="Normal"/>
+        <w:rPr/>
+      </w:pPr>
+      <w:r>
+        <w:rPr>
+          <w:b w:val="false"/>
+          <w:bCs w:val="false"/>
+          <w:sz w:val="24"/>
+          <w:szCs w:val="24"/>
+        </w:rPr>
+        <w:t>When any Migration is run</w:t>
+      </w:r>
+      <w:r>
+        <w:rPr>
+          <w:b w:val="false"/>
+          <w:bCs w:val="false"/>
+          <w:sz w:val="24"/>
+          <w:szCs w:val="24"/>
+        </w:rPr>
+        <w:t>, there may be potential for data loss. This is why backing up the database on a regular basis is critical. Consult the DatabaseBackupAndRecovery_Guide document for more information. If the migrations are written correctly, no data will be lost, so while I fully intend to write these correctly, I cannot guarantee they will translate perfectly. Keep data backups on hand!</w:t>
       </w:r>
     </w:p>
     <w:p>
@@ -2239,16 +2466,25 @@
           <w:sz w:val="24"/>
           <w:szCs w:val="24"/>
         </w:rPr>
-        <w:t xml:space="preserve">I am doing my best to create a viable, safe, and reliable versioning strategy. However, please remember Egret is published under the MIT License, which is worth reading and re-reading. I cannot guarantee the quality or accuracy of any of this information or functionality. A goal of this project is to limit how many changes are made in each Version such that any bugs can safely be scoped to that particular version and quickly resolved. </w:t>
-      </w:r>
-      <w:r>
-        <w:rPr>
-          <w:b w:val="false"/>
-          <w:bCs w:val="false"/>
-          <w:sz w:val="24"/>
-          <w:szCs w:val="24"/>
-        </w:rPr>
-        <w:t>In a large organization there would be a formal methodology for managing ticket, but since I’m currently the only developer on this project and I have a day job, Egret is unlikely to be so formal.</w:t>
+        <w:t>I am doing my best to create a viable, safe, and reliable versioning strategy. However, please remember Egret is published under the MIT License, which is worth reading and re-reading. I cannot guarantee the quality or accuracy of any of this information or functionality. A goal of this project is to limit how many changes are made in each Version such that any bugs can safely be scoped to that particular version and quickly resolved. In a large organization there would be a formal methodology for managing ticket</w:t>
+      </w:r>
+      <w:r>
+        <w:rPr>
+          <w:b w:val="false"/>
+          <w:bCs w:val="false"/>
+          <w:sz w:val="24"/>
+          <w:szCs w:val="24"/>
+        </w:rPr>
+        <w:t>s</w:t>
+      </w:r>
+      <w:r>
+        <w:rPr>
+          <w:b w:val="false"/>
+          <w:bCs w:val="false"/>
+          <w:sz w:val="24"/>
+          <w:szCs w:val="24"/>
+        </w:rPr>
+        <w:t>, but since I’m currently the only developer on this project and I have a day job, Egret is unlikely to be so formal.</w:t>
       </w:r>
     </w:p>
     <w:p>
@@ -2284,25 +2520,7 @@
           <w:sz w:val="24"/>
           <w:szCs w:val="24"/>
         </w:rPr>
-        <w:t xml:space="preserve">There is no intention to port Patch Versions to previous Minor or Major versions. Egret uses progressive versioning only. </w:t>
-      </w:r>
-      <w:r>
-        <w:rPr>
-          <w:b w:val="false"/>
-          <w:bCs w:val="false"/>
-          <w:sz w:val="24"/>
-          <w:szCs w:val="24"/>
-        </w:rPr>
-        <w:t>Reversions</w:t>
-      </w:r>
-      <w:r>
-        <w:rPr>
-          <w:b w:val="false"/>
-          <w:bCs w:val="false"/>
-          <w:sz w:val="24"/>
-          <w:szCs w:val="24"/>
-        </w:rPr>
-        <w:t xml:space="preserve"> exist simply to provide the ability to restore from an update gone awry. It should not be performed haphazardly.</w:t>
+        <w:t>There is no intention to port Patch Versions to previous Minor or Major versions. Egret uses progressive versioning only. Reversions exist simply to provide the ability to restore from an update gone awry. It should not be performed haphazardly.</w:t>
       </w:r>
     </w:p>
     <w:sectPr>
@@ -2624,7 +2842,6 @@
         </w:tabs>
         <w:ind w:left="720" w:hanging="360"/>
       </w:pPr>
-      <w:rPr/>
     </w:lvl>
     <w:lvl w:ilvl="1">
       <w:start w:val="1"/>
@@ -2637,7 +2854,6 @@
         </w:tabs>
         <w:ind w:left="1080" w:hanging="360"/>
       </w:pPr>
-      <w:rPr/>
     </w:lvl>
     <w:lvl w:ilvl="2">
       <w:start w:val="1"/>
@@ -2650,7 +2866,6 @@
         </w:tabs>
         <w:ind w:left="1440" w:hanging="360"/>
       </w:pPr>
-      <w:rPr/>
     </w:lvl>
     <w:lvl w:ilvl="3">
       <w:start w:val="1"/>
@@ -2663,7 +2878,6 @@
         </w:tabs>
         <w:ind w:left="1800" w:hanging="360"/>
       </w:pPr>
-      <w:rPr/>
     </w:lvl>
     <w:lvl w:ilvl="4">
       <w:start w:val="1"/>
@@ -2676,7 +2890,6 @@
         </w:tabs>
         <w:ind w:left="2160" w:hanging="360"/>
       </w:pPr>
-      <w:rPr/>
     </w:lvl>
     <w:lvl w:ilvl="5">
       <w:start w:val="1"/>
@@ -2689,7 +2902,6 @@
         </w:tabs>
         <w:ind w:left="2520" w:hanging="360"/>
       </w:pPr>
-      <w:rPr/>
     </w:lvl>
     <w:lvl w:ilvl="6">
       <w:start w:val="1"/>
@@ -2702,7 +2914,6 @@
         </w:tabs>
         <w:ind w:left="2880" w:hanging="360"/>
       </w:pPr>
-      <w:rPr/>
     </w:lvl>
     <w:lvl w:ilvl="7">
       <w:start w:val="1"/>
@@ -2715,7 +2926,6 @@
         </w:tabs>
         <w:ind w:left="3240" w:hanging="360"/>
       </w:pPr>
-      <w:rPr/>
     </w:lvl>
     <w:lvl w:ilvl="8">
       <w:start w:val="1"/>
@@ -2728,7 +2938,6 @@
         </w:tabs>
         <w:ind w:left="3600" w:hanging="360"/>
       </w:pPr>
-      <w:rPr/>
     </w:lvl>
   </w:abstractNum>
   <w:abstractNum w:abstractNumId="4">
@@ -2743,7 +2952,6 @@
         </w:tabs>
         <w:ind w:left="720" w:hanging="360"/>
       </w:pPr>
-      <w:rPr/>
     </w:lvl>
     <w:lvl w:ilvl="1">
       <w:start w:val="1"/>
@@ -2756,7 +2964,6 @@
         </w:tabs>
         <w:ind w:left="1080" w:hanging="360"/>
       </w:pPr>
-      <w:rPr/>
     </w:lvl>
     <w:lvl w:ilvl="2">
       <w:start w:val="1"/>
@@ -2769,7 +2976,6 @@
         </w:tabs>
         <w:ind w:left="1440" w:hanging="360"/>
       </w:pPr>
-      <w:rPr/>
     </w:lvl>
     <w:lvl w:ilvl="3">
       <w:start w:val="1"/>
@@ -2782,7 +2988,6 @@
         </w:tabs>
         <w:ind w:left="1800" w:hanging="360"/>
       </w:pPr>
-      <w:rPr/>
     </w:lvl>
     <w:lvl w:ilvl="4">
       <w:start w:val="1"/>
@@ -2795,7 +3000,6 @@
         </w:tabs>
         <w:ind w:left="2160" w:hanging="360"/>
       </w:pPr>
-      <w:rPr/>
     </w:lvl>
     <w:lvl w:ilvl="5">
       <w:start w:val="1"/>
@@ -2808,7 +3012,6 @@
         </w:tabs>
         <w:ind w:left="2520" w:hanging="360"/>
       </w:pPr>
-      <w:rPr/>
     </w:lvl>
     <w:lvl w:ilvl="6">
       <w:start w:val="1"/>
@@ -2821,7 +3024,6 @@
         </w:tabs>
         <w:ind w:left="2880" w:hanging="360"/>
       </w:pPr>
-      <w:rPr/>
     </w:lvl>
     <w:lvl w:ilvl="7">
       <w:start w:val="1"/>
@@ -2834,7 +3036,6 @@
         </w:tabs>
         <w:ind w:left="3240" w:hanging="360"/>
       </w:pPr>
-      <w:rPr/>
     </w:lvl>
     <w:lvl w:ilvl="8">
       <w:start w:val="1"/>
@@ -2847,7 +3048,6 @@
         </w:tabs>
         <w:ind w:left="3600" w:hanging="360"/>
       </w:pPr>
-      <w:rPr/>
     </w:lvl>
   </w:abstractNum>
   <w:abstractNum w:abstractNumId="5">
@@ -2862,7 +3062,6 @@
         </w:tabs>
         <w:ind w:left="720" w:hanging="360"/>
       </w:pPr>
-      <w:rPr/>
     </w:lvl>
     <w:lvl w:ilvl="1">
       <w:start w:val="1"/>
@@ -2875,7 +3074,6 @@
         </w:tabs>
         <w:ind w:left="1080" w:hanging="360"/>
       </w:pPr>
-      <w:rPr/>
     </w:lvl>
     <w:lvl w:ilvl="2">
       <w:start w:val="1"/>
@@ -2888,7 +3086,6 @@
         </w:tabs>
         <w:ind w:left="1440" w:hanging="360"/>
       </w:pPr>
-      <w:rPr/>
     </w:lvl>
     <w:lvl w:ilvl="3">
       <w:start w:val="1"/>
@@ -2901,7 +3098,6 @@
         </w:tabs>
         <w:ind w:left="1800" w:hanging="360"/>
       </w:pPr>
-      <w:rPr/>
     </w:lvl>
     <w:lvl w:ilvl="4">
       <w:start w:val="1"/>
@@ -2914,7 +3110,6 @@
         </w:tabs>
         <w:ind w:left="2160" w:hanging="360"/>
       </w:pPr>
-      <w:rPr/>
     </w:lvl>
     <w:lvl w:ilvl="5">
       <w:start w:val="1"/>
@@ -2927,7 +3122,6 @@
         </w:tabs>
         <w:ind w:left="2520" w:hanging="360"/>
       </w:pPr>
-      <w:rPr/>
     </w:lvl>
     <w:lvl w:ilvl="6">
       <w:start w:val="1"/>
@@ -2940,7 +3134,6 @@
         </w:tabs>
         <w:ind w:left="2880" w:hanging="360"/>
       </w:pPr>
-      <w:rPr/>
     </w:lvl>
     <w:lvl w:ilvl="7">
       <w:start w:val="1"/>
@@ -2953,7 +3146,6 @@
         </w:tabs>
         <w:ind w:left="3240" w:hanging="360"/>
       </w:pPr>
-      <w:rPr/>
     </w:lvl>
     <w:lvl w:ilvl="8">
       <w:start w:val="1"/>
@@ -2966,7 +3158,6 @@
         </w:tabs>
         <w:ind w:left="3600" w:hanging="360"/>
       </w:pPr>
-      <w:rPr/>
     </w:lvl>
   </w:abstractNum>
   <w:abstractNum w:abstractNumId="6">
@@ -3252,7 +3443,7 @@
     <w:qFormat/>
     <w:pPr>
       <w:widowControl/>
-      <w:overflowPunct w:val="true"/>
+      <w:overflowPunct w:val="false"/>
       <w:bidi w:val="0"/>
       <w:jc w:val="left"/>
     </w:pPr>
@@ -3409,6 +3600,195 @@
     <w:name w:val="Numbering Symbols"/>
     <w:qFormat/>
     <w:rPr/>
+  </w:style>
+  <w:style w:type="character" w:styleId="ListLabel19">
+    <w:name w:val="ListLabel 19"/>
+    <w:qFormat/>
+    <w:rPr>
+      <w:rFonts w:cs="OpenSymbol"/>
+    </w:rPr>
+  </w:style>
+  <w:style w:type="character" w:styleId="ListLabel20">
+    <w:name w:val="ListLabel 20"/>
+    <w:qFormat/>
+    <w:rPr>
+      <w:rFonts w:cs="OpenSymbol"/>
+    </w:rPr>
+  </w:style>
+  <w:style w:type="character" w:styleId="ListLabel21">
+    <w:name w:val="ListLabel 21"/>
+    <w:qFormat/>
+    <w:rPr>
+      <w:rFonts w:cs="OpenSymbol"/>
+    </w:rPr>
+  </w:style>
+  <w:style w:type="character" w:styleId="ListLabel22">
+    <w:name w:val="ListLabel 22"/>
+    <w:qFormat/>
+    <w:rPr>
+      <w:rFonts w:cs="OpenSymbol"/>
+    </w:rPr>
+  </w:style>
+  <w:style w:type="character" w:styleId="ListLabel23">
+    <w:name w:val="ListLabel 23"/>
+    <w:qFormat/>
+    <w:rPr>
+      <w:rFonts w:cs="OpenSymbol"/>
+    </w:rPr>
+  </w:style>
+  <w:style w:type="character" w:styleId="ListLabel24">
+    <w:name w:val="ListLabel 24"/>
+    <w:qFormat/>
+    <w:rPr>
+      <w:rFonts w:cs="OpenSymbol"/>
+    </w:rPr>
+  </w:style>
+  <w:style w:type="character" w:styleId="ListLabel25">
+    <w:name w:val="ListLabel 25"/>
+    <w:qFormat/>
+    <w:rPr>
+      <w:rFonts w:cs="OpenSymbol"/>
+    </w:rPr>
+  </w:style>
+  <w:style w:type="character" w:styleId="ListLabel26">
+    <w:name w:val="ListLabel 26"/>
+    <w:qFormat/>
+    <w:rPr>
+      <w:rFonts w:cs="OpenSymbol"/>
+    </w:rPr>
+  </w:style>
+  <w:style w:type="character" w:styleId="ListLabel27">
+    <w:name w:val="ListLabel 27"/>
+    <w:qFormat/>
+    <w:rPr>
+      <w:rFonts w:cs="OpenSymbol"/>
+    </w:rPr>
+  </w:style>
+  <w:style w:type="character" w:styleId="ListLabel28">
+    <w:name w:val="ListLabel 28"/>
+    <w:qFormat/>
+    <w:rPr>
+      <w:rFonts w:cs="OpenSymbol"/>
+    </w:rPr>
+  </w:style>
+  <w:style w:type="character" w:styleId="ListLabel29">
+    <w:name w:val="ListLabel 29"/>
+    <w:qFormat/>
+    <w:rPr>
+      <w:rFonts w:cs="OpenSymbol"/>
+    </w:rPr>
+  </w:style>
+  <w:style w:type="character" w:styleId="ListLabel30">
+    <w:name w:val="ListLabel 30"/>
+    <w:qFormat/>
+    <w:rPr>
+      <w:rFonts w:cs="OpenSymbol"/>
+    </w:rPr>
+  </w:style>
+  <w:style w:type="character" w:styleId="ListLabel31">
+    <w:name w:val="ListLabel 31"/>
+    <w:qFormat/>
+    <w:rPr>
+      <w:rFonts w:cs="OpenSymbol"/>
+    </w:rPr>
+  </w:style>
+  <w:style w:type="character" w:styleId="ListLabel32">
+    <w:name w:val="ListLabel 32"/>
+    <w:qFormat/>
+    <w:rPr>
+      <w:rFonts w:cs="OpenSymbol"/>
+    </w:rPr>
+  </w:style>
+  <w:style w:type="character" w:styleId="ListLabel33">
+    <w:name w:val="ListLabel 33"/>
+    <w:qFormat/>
+    <w:rPr>
+      <w:rFonts w:cs="OpenSymbol"/>
+    </w:rPr>
+  </w:style>
+  <w:style w:type="character" w:styleId="ListLabel34">
+    <w:name w:val="ListLabel 34"/>
+    <w:qFormat/>
+    <w:rPr>
+      <w:rFonts w:cs="OpenSymbol"/>
+    </w:rPr>
+  </w:style>
+  <w:style w:type="character" w:styleId="ListLabel35">
+    <w:name w:val="ListLabel 35"/>
+    <w:qFormat/>
+    <w:rPr>
+      <w:rFonts w:cs="OpenSymbol"/>
+    </w:rPr>
+  </w:style>
+  <w:style w:type="character" w:styleId="ListLabel36">
+    <w:name w:val="ListLabel 36"/>
+    <w:qFormat/>
+    <w:rPr>
+      <w:rFonts w:cs="OpenSymbol"/>
+    </w:rPr>
+  </w:style>
+  <w:style w:type="character" w:styleId="ListLabel37">
+    <w:name w:val="ListLabel 37"/>
+    <w:qFormat/>
+    <w:rPr>
+      <w:rFonts w:cs="OpenSymbol"/>
+    </w:rPr>
+  </w:style>
+  <w:style w:type="character" w:styleId="ListLabel38">
+    <w:name w:val="ListLabel 38"/>
+    <w:qFormat/>
+    <w:rPr>
+      <w:rFonts w:cs="OpenSymbol"/>
+    </w:rPr>
+  </w:style>
+  <w:style w:type="character" w:styleId="ListLabel39">
+    <w:name w:val="ListLabel 39"/>
+    <w:qFormat/>
+    <w:rPr>
+      <w:rFonts w:cs="OpenSymbol"/>
+    </w:rPr>
+  </w:style>
+  <w:style w:type="character" w:styleId="ListLabel40">
+    <w:name w:val="ListLabel 40"/>
+    <w:qFormat/>
+    <w:rPr>
+      <w:rFonts w:cs="OpenSymbol"/>
+    </w:rPr>
+  </w:style>
+  <w:style w:type="character" w:styleId="ListLabel41">
+    <w:name w:val="ListLabel 41"/>
+    <w:qFormat/>
+    <w:rPr>
+      <w:rFonts w:cs="OpenSymbol"/>
+    </w:rPr>
+  </w:style>
+  <w:style w:type="character" w:styleId="ListLabel42">
+    <w:name w:val="ListLabel 42"/>
+    <w:qFormat/>
+    <w:rPr>
+      <w:rFonts w:cs="OpenSymbol"/>
+    </w:rPr>
+  </w:style>
+  <w:style w:type="character" w:styleId="ListLabel43">
+    <w:name w:val="ListLabel 43"/>
+    <w:qFormat/>
+    <w:rPr>
+      <w:rFonts w:cs="OpenSymbol"/>
+    </w:rPr>
+  </w:style>
+  <w:style w:type="character" w:styleId="ListLabel44">
+    <w:name w:val="ListLabel 44"/>
+    <w:qFormat/>
+    <w:rPr>
+      <w:rFonts w:cs="OpenSymbol"/>
+    </w:rPr>
+  </w:style>
+  <w:style w:type="character" w:styleId="ListLabel45">
+    <w:name w:val="ListLabel 45"/>
+    <w:qFormat/>
+    <w:rPr>
+      <w:rFonts w:cs="OpenSymbol"/>
+    </w:rPr>
   </w:style>
   <w:style w:type="paragraph" w:styleId="Heading">
     <w:name w:val="Heading"/>

</xml_diff>